<commit_message>
feat: update portfolio title, add AssisPro project with description and image, and refine Navbar component
</commit_message>
<xml_diff>
--- a/public/pdf/CV.docx
+++ b/public/pdf/CV.docx
@@ -23,21 +23,7 @@
         <w:rPr>
           <w:sz w:val="48"/>
         </w:rPr>
-        <w:t xml:space="preserve">Hazley José </w:t>
-      </w:r>
-      <w:proofErr w:type="spellStart"/>
-      <w:r>
-        <w:rPr>
-          <w:sz w:val="48"/>
-        </w:rPr>
-        <w:t>Jarquin</w:t>
-      </w:r>
-      <w:proofErr w:type="spellEnd"/>
-      <w:r>
-        <w:rPr>
-          <w:sz w:val="48"/>
-        </w:rPr>
-        <w:t xml:space="preserve"> Gallo</w:t>
+        <w:t>Hazley José Jarquin Gallo</w:t>
       </w:r>
       <w:r>
         <w:rPr>
@@ -56,23 +42,7 @@
           <w:color w:val="889395"/>
           <w:sz w:val="28"/>
         </w:rPr>
-        <w:t xml:space="preserve">Desarrollador </w:t>
-      </w:r>
-      <w:proofErr w:type="spellStart"/>
-      <w:r>
-        <w:rPr>
-          <w:color w:val="889395"/>
-          <w:sz w:val="28"/>
-        </w:rPr>
-        <w:t>React</w:t>
-      </w:r>
-      <w:proofErr w:type="spellEnd"/>
-      <w:r>
-        <w:rPr>
-          <w:color w:val="889395"/>
-          <w:sz w:val="28"/>
-        </w:rPr>
-        <w:t xml:space="preserve"> </w:t>
+        <w:t xml:space="preserve">Desarrollador React </w:t>
       </w:r>
       <w:r>
         <w:rPr>
@@ -91,21 +61,7 @@
         <w:rPr>
           <w:color w:val="232627"/>
         </w:rPr>
-        <w:t xml:space="preserve">Soy un Desarrollador </w:t>
-      </w:r>
-      <w:proofErr w:type="spellStart"/>
-      <w:r>
-        <w:rPr>
-          <w:color w:val="232627"/>
-        </w:rPr>
-        <w:t>Frontend</w:t>
-      </w:r>
-      <w:proofErr w:type="spellEnd"/>
-      <w:r>
-        <w:rPr>
-          <w:color w:val="232627"/>
-        </w:rPr>
-        <w:t xml:space="preserve"> con más de 3 años de experiencia en la construcción de aplicaciones web utilizando React.js como tecnología principal. Mi enfoque se centra en la creación de interfaces de usuario atractivas y semánticas, así como en el desarrollo de arquitecturas modernas y eficientes. Soy conocido por mi capacidad de trabajo en equipo y mi compromiso constante para coordinar y colaborar de manera efectiva con mis compañeros para alcanzar los objetivos del proyecto. Además, soy creativo y apasionado por buscar soluciones a los problemas complejos, lo que me permite aportar nuevas ideas y enfoques innovadores a los desafíos de desarrollo.  </w:t>
+        <w:t xml:space="preserve">Soy un Desarrollador Frontend con más de 3 años de experiencia en la construcción de aplicaciones web utilizando React.js como tecnología principal. Mi enfoque se centra en la creación de interfaces de usuario atractivas y semánticas, así como en el desarrollo de arquitecturas modernas y eficientes. Soy conocido por mi capacidad de trabajo en equipo y mi compromiso constante para coordinar y colaborar de manera efectiva con mis compañeros para alcanzar los objetivos del proyecto. Además, soy creativo y apasionado por buscar soluciones a los problemas complejos, lo que me permite aportar nuevas ideas y enfoques innovadores a los desafíos de desarrollo.  </w:t>
       </w:r>
     </w:p>
     <w:p>
@@ -297,25 +253,10 @@
         <w:ind w:left="571"/>
       </w:pPr>
       <w:r>
-        <w:t>Gremio</w:t>
-      </w:r>
-      <w:r>
-        <w:t xml:space="preserve"> (</w:t>
-      </w:r>
-      <w:r>
-        <w:t xml:space="preserve">noviembre </w:t>
-      </w:r>
-      <w:r>
-        <w:t>202</w:t>
-      </w:r>
-      <w:r>
-        <w:t>4</w:t>
-      </w:r>
-      <w:r>
-        <w:t xml:space="preserve"> – </w:t>
-      </w:r>
-      <w:r>
-        <w:t>actualidad</w:t>
+        <w:t>Gremio (noviembre 2024 –</w:t>
+      </w:r>
+      <w:r>
+        <w:t xml:space="preserve"> abril 2025</w:t>
       </w:r>
       <w:r>
         <w:t xml:space="preserve">)  </w:t>
@@ -327,18 +268,7 @@
         <w:ind w:left="571"/>
       </w:pPr>
       <w:r>
-        <w:t xml:space="preserve">Desarrollador </w:t>
-      </w:r>
-      <w:proofErr w:type="spellStart"/>
-      <w:r>
-        <w:t>FrontEnd</w:t>
-      </w:r>
-      <w:proofErr w:type="spellEnd"/>
-      <w:r>
-        <w:t xml:space="preserve"> con </w:t>
-      </w:r>
-      <w:r>
-        <w:t>React.js</w:t>
+        <w:t>Desarrollador FrontEnd con React.js</w:t>
       </w:r>
     </w:p>
     <w:p>
@@ -390,15 +320,7 @@
         </w:numPr>
       </w:pPr>
       <w:r>
-        <w:t xml:space="preserve">Interfaz de Usuario Moderna: Diseñé interfaces atractivas y consistentes utilizando </w:t>
-      </w:r>
-      <w:proofErr w:type="spellStart"/>
-      <w:r>
-        <w:t>Shadcn</w:t>
-      </w:r>
-      <w:proofErr w:type="spellEnd"/>
-      <w:r>
-        <w:t>, asegurando una excelente usabilidad y coherencia visual en toda la aplicación.</w:t>
+        <w:t>Interfaz de Usuario Moderna: Diseñé interfaces atractivas y consistentes utilizando Shadcn, asegurando una excelente usabilidad y coherencia visual en toda la aplicación.</w:t>
       </w:r>
     </w:p>
     <w:p>
@@ -411,15 +333,7 @@
       </w:pPr>
       <w:r>
         <w:lastRenderedPageBreak/>
-        <w:t xml:space="preserve">Gestión Eficiente del Estado: Implementé </w:t>
-      </w:r>
-      <w:proofErr w:type="spellStart"/>
-      <w:r>
-        <w:t>Zustand</w:t>
-      </w:r>
-      <w:proofErr w:type="spellEnd"/>
-      <w:r>
-        <w:t xml:space="preserve"> para la gestión del estado global, optimizando la organización y eficiencia del código.</w:t>
+        <w:t>Gestión Eficiente del Estado: Implementé Zustand para la gestión del estado global, optimizando la organización y eficiencia del código.</w:t>
       </w:r>
     </w:p>
     <w:p>
@@ -431,23 +345,7 @@
         </w:numPr>
       </w:pPr>
       <w:r>
-        <w:t xml:space="preserve">Manejo Avanzado de Formularios: Trabajé con </w:t>
-      </w:r>
-      <w:proofErr w:type="spellStart"/>
-      <w:r>
-        <w:t>React</w:t>
-      </w:r>
-      <w:proofErr w:type="spellEnd"/>
-      <w:r>
-        <w:t xml:space="preserve"> Hook </w:t>
-      </w:r>
-      <w:proofErr w:type="spellStart"/>
-      <w:r>
-        <w:t>Form</w:t>
-      </w:r>
-      <w:proofErr w:type="spellEnd"/>
-      <w:r>
-        <w:t xml:space="preserve"> para gestionar formularios de manera eficiente, mejorando la validación y la experiencia del usuario.</w:t>
+        <w:t>Manejo Avanzado de Formularios: Trabajé con React Hook Form para gestionar formularios de manera eficiente, mejorando la validación y la experiencia del usuario.</w:t>
       </w:r>
     </w:p>
     <w:p>
@@ -483,83 +381,19 @@
           <w:lang w:val="en-US"/>
         </w:rPr>
       </w:pPr>
-      <w:proofErr w:type="spellStart"/>
       <w:r>
         <w:rPr>
           <w:color w:val="889395"/>
           <w:lang w:val="en-US"/>
         </w:rPr>
-        <w:t>Tecnologías</w:t>
-      </w:r>
-      <w:proofErr w:type="spellEnd"/>
-      <w:r>
-        <w:rPr>
-          <w:color w:val="889395"/>
-          <w:lang w:val="en-US"/>
-        </w:rPr>
-        <w:t xml:space="preserve">: </w:t>
-      </w:r>
-      <w:r>
-        <w:rPr>
-          <w:color w:val="232627"/>
-          <w:lang w:val="en-US"/>
-        </w:rPr>
-        <w:t>React</w:t>
-      </w:r>
-      <w:r>
-        <w:rPr>
-          <w:color w:val="232627"/>
-          <w:lang w:val="en-US"/>
-        </w:rPr>
-        <w:t xml:space="preserve">.js, </w:t>
-      </w:r>
-      <w:proofErr w:type="spellStart"/>
-      <w:r>
-        <w:rPr>
-          <w:color w:val="232627"/>
-          <w:lang w:val="en-US"/>
-        </w:rPr>
-        <w:t>Shadcn</w:t>
-      </w:r>
-      <w:proofErr w:type="spellEnd"/>
-      <w:r>
-        <w:rPr>
-          <w:color w:val="232627"/>
-          <w:lang w:val="en-US"/>
-        </w:rPr>
-        <w:t xml:space="preserve">, </w:t>
-      </w:r>
-      <w:proofErr w:type="spellStart"/>
-      <w:r>
-        <w:rPr>
-          <w:color w:val="232627"/>
-          <w:lang w:val="en-US"/>
-        </w:rPr>
-        <w:t>zustand</w:t>
-      </w:r>
-      <w:proofErr w:type="spellEnd"/>
-      <w:r>
-        <w:rPr>
-          <w:color w:val="232627"/>
-          <w:lang w:val="en-US"/>
-        </w:rPr>
-        <w:t xml:space="preserve">, react Query, </w:t>
-      </w:r>
-      <w:proofErr w:type="spellStart"/>
-      <w:r>
-        <w:rPr>
-          <w:color w:val="232627"/>
-          <w:lang w:val="en-US"/>
-        </w:rPr>
-        <w:t>axios</w:t>
-      </w:r>
-      <w:proofErr w:type="spellEnd"/>
-      <w:r>
-        <w:rPr>
-          <w:color w:val="232627"/>
-          <w:lang w:val="en-US"/>
-        </w:rPr>
-        <w:t>, react-h</w:t>
+        <w:t xml:space="preserve">Tecnologías: </w:t>
+      </w:r>
+      <w:r>
+        <w:rPr>
+          <w:color w:val="232627"/>
+          <w:lang w:val="en-US"/>
+        </w:rPr>
+        <w:t>React.js, Shadcn, zustand, react Query, axios, react-h</w:t>
       </w:r>
       <w:r>
         <w:rPr>
@@ -583,21 +417,8 @@
         <w:pStyle w:val="Ttulo1"/>
         <w:ind w:left="571"/>
       </w:pPr>
-      <w:proofErr w:type="spellStart"/>
-      <w:r>
-        <w:t>Family</w:t>
-      </w:r>
-      <w:proofErr w:type="spellEnd"/>
-      <w:r>
-        <w:t xml:space="preserve"> Care </w:t>
-      </w:r>
-      <w:proofErr w:type="spellStart"/>
-      <w:r>
-        <w:t>Mvp</w:t>
-      </w:r>
-      <w:proofErr w:type="spellEnd"/>
-      <w:r>
-        <w:t xml:space="preserve"> (junio 2023 </w:t>
+      <w:r>
+        <w:t xml:space="preserve">Family Care Mvp (junio 2023 </w:t>
       </w:r>
       <w:r>
         <w:t>–</w:t>
@@ -618,15 +439,7 @@
         <w:ind w:left="571"/>
       </w:pPr>
       <w:r>
-        <w:t xml:space="preserve">Desarrollador </w:t>
-      </w:r>
-      <w:proofErr w:type="spellStart"/>
-      <w:r>
-        <w:t>FrontEnd</w:t>
-      </w:r>
-      <w:proofErr w:type="spellEnd"/>
-      <w:r>
-        <w:t xml:space="preserve"> con </w:t>
+        <w:t xml:space="preserve">Desarrollador FrontEnd con </w:t>
       </w:r>
       <w:r>
         <w:t>Next.js</w:t>
@@ -714,14 +527,12 @@
         </w:rPr>
         <w:t xml:space="preserve">Diseño de Interfaz de Usuario Moderna: Utilicé la biblioteca </w:t>
       </w:r>
-      <w:proofErr w:type="spellStart"/>
       <w:r>
         <w:rPr>
           <w:color w:val="232627"/>
         </w:rPr>
         <w:t>Shadcn</w:t>
       </w:r>
-      <w:proofErr w:type="spellEnd"/>
       <w:r>
         <w:rPr>
           <w:color w:val="232627"/>
@@ -743,21 +554,7 @@
         <w:rPr>
           <w:color w:val="232627"/>
         </w:rPr>
-        <w:t xml:space="preserve">Gestión Eficiente del Estado: Implementé la gestión de estado utilizando </w:t>
-      </w:r>
-      <w:proofErr w:type="spellStart"/>
-      <w:r>
-        <w:rPr>
-          <w:color w:val="232627"/>
-        </w:rPr>
-        <w:t>Zustand</w:t>
-      </w:r>
-      <w:proofErr w:type="spellEnd"/>
-      <w:r>
-        <w:rPr>
-          <w:color w:val="232627"/>
-        </w:rPr>
-        <w:t xml:space="preserve">.  </w:t>
+        <w:t xml:space="preserve">Gestión Eficiente del Estado: Implementé la gestión de estado utilizando Zustand.  </w:t>
       </w:r>
     </w:p>
     <w:p>
@@ -791,21 +588,7 @@
         <w:rPr>
           <w:color w:val="232627"/>
         </w:rPr>
-        <w:t xml:space="preserve">Integración de Funcionalidades Avanzadas: Implementé funcionalidades avanzadas como videollamadas utilizando </w:t>
-      </w:r>
-      <w:proofErr w:type="spellStart"/>
-      <w:r>
-        <w:rPr>
-          <w:color w:val="232627"/>
-        </w:rPr>
-        <w:t>GetStream</w:t>
-      </w:r>
-      <w:proofErr w:type="spellEnd"/>
-      <w:r>
-        <w:rPr>
-          <w:color w:val="232627"/>
-        </w:rPr>
-        <w:t xml:space="preserve">, enriqueciendo la experiencia del usuario y proporcionando características adicionales de valor agregado.  </w:t>
+        <w:t xml:space="preserve">Integración de Funcionalidades Avanzadas: Implementé funcionalidades avanzadas como videollamadas utilizando GetStream, enriqueciendo la experiencia del usuario y proporcionando características adicionales de valor agregado.  </w:t>
       </w:r>
     </w:p>
     <w:p>
@@ -829,21 +612,12 @@
           <w:lang w:val="en-US"/>
         </w:rPr>
       </w:pPr>
-      <w:proofErr w:type="spellStart"/>
       <w:r>
         <w:rPr>
           <w:color w:val="889395"/>
           <w:lang w:val="en-US"/>
         </w:rPr>
-        <w:t>Tecnologías</w:t>
-      </w:r>
-      <w:proofErr w:type="spellEnd"/>
-      <w:r>
-        <w:rPr>
-          <w:color w:val="889395"/>
-          <w:lang w:val="en-US"/>
-        </w:rPr>
-        <w:t xml:space="preserve">: </w:t>
+        <w:t xml:space="preserve">Tecnologías: </w:t>
       </w:r>
       <w:r>
         <w:rPr>
@@ -859,7 +633,6 @@
         </w:rPr>
         <w:t xml:space="preserve"> </w:t>
       </w:r>
-      <w:proofErr w:type="spellStart"/>
       <w:r>
         <w:rPr>
           <w:color w:val="232627"/>
@@ -867,61 +640,12 @@
         </w:rPr>
         <w:t>Shadcn</w:t>
       </w:r>
-      <w:proofErr w:type="spellEnd"/>
-      <w:r>
-        <w:rPr>
-          <w:color w:val="232627"/>
-          <w:lang w:val="en-US"/>
-        </w:rPr>
-        <w:t xml:space="preserve">, </w:t>
-      </w:r>
-      <w:proofErr w:type="spellStart"/>
-      <w:r>
-        <w:rPr>
-          <w:color w:val="232627"/>
-          <w:lang w:val="en-US"/>
-        </w:rPr>
-        <w:t>zustand</w:t>
-      </w:r>
-      <w:proofErr w:type="spellEnd"/>
-      <w:r>
-        <w:rPr>
-          <w:color w:val="232627"/>
-          <w:lang w:val="en-US"/>
-        </w:rPr>
-        <w:t xml:space="preserve">, react Query, </w:t>
-      </w:r>
-      <w:proofErr w:type="spellStart"/>
-      <w:r>
-        <w:rPr>
-          <w:color w:val="232627"/>
-          <w:lang w:val="en-US"/>
-        </w:rPr>
-        <w:t>axios</w:t>
-      </w:r>
-      <w:proofErr w:type="spellEnd"/>
-      <w:r>
-        <w:rPr>
-          <w:color w:val="232627"/>
-          <w:lang w:val="en-US"/>
-        </w:rPr>
-        <w:t xml:space="preserve">, </w:t>
-      </w:r>
-      <w:proofErr w:type="spellStart"/>
-      <w:r>
-        <w:rPr>
-          <w:color w:val="232627"/>
-          <w:lang w:val="en-US"/>
-        </w:rPr>
-        <w:t>getstream</w:t>
-      </w:r>
-      <w:proofErr w:type="spellEnd"/>
-      <w:r>
-        <w:rPr>
-          <w:color w:val="232627"/>
-          <w:lang w:val="en-US"/>
-        </w:rPr>
-        <w:t xml:space="preserve"> </w:t>
+      <w:r>
+        <w:rPr>
+          <w:color w:val="232627"/>
+          <w:lang w:val="en-US"/>
+        </w:rPr>
+        <w:t xml:space="preserve">, zustand, react Query, axios, getstream </w:t>
       </w:r>
     </w:p>
     <w:p>
@@ -1020,23 +744,7 @@
         <w:ind w:left="571"/>
       </w:pPr>
       <w:r>
-        <w:t xml:space="preserve">Desarrollador </w:t>
-      </w:r>
-      <w:proofErr w:type="spellStart"/>
-      <w:r>
-        <w:t>FrontEnd</w:t>
-      </w:r>
-      <w:proofErr w:type="spellEnd"/>
-      <w:r>
-        <w:t xml:space="preserve"> con React.js y </w:t>
-      </w:r>
-      <w:proofErr w:type="spellStart"/>
-      <w:r>
-        <w:t>Storybook</w:t>
-      </w:r>
-      <w:proofErr w:type="spellEnd"/>
-      <w:r>
-        <w:t xml:space="preserve"> </w:t>
+        <w:t xml:space="preserve">Desarrollador FrontEnd con React.js y Storybook </w:t>
       </w:r>
     </w:p>
     <w:p>
@@ -1084,63 +792,7 @@
         <w:rPr>
           <w:color w:val="232627"/>
         </w:rPr>
-        <w:t xml:space="preserve">Responsable del desarrollo y mantenimiento de un </w:t>
-      </w:r>
-      <w:proofErr w:type="spellStart"/>
-      <w:r>
-        <w:rPr>
-          <w:color w:val="232627"/>
-        </w:rPr>
-        <w:t>design</w:t>
-      </w:r>
-      <w:proofErr w:type="spellEnd"/>
-      <w:r>
-        <w:rPr>
-          <w:color w:val="232627"/>
-        </w:rPr>
-        <w:t xml:space="preserve"> </w:t>
-      </w:r>
-      <w:proofErr w:type="spellStart"/>
-      <w:r>
-        <w:rPr>
-          <w:color w:val="232627"/>
-        </w:rPr>
-        <w:t>system</w:t>
-      </w:r>
-      <w:proofErr w:type="spellEnd"/>
-      <w:r>
-        <w:rPr>
-          <w:color w:val="232627"/>
-        </w:rPr>
-        <w:t xml:space="preserve"> centrado en componentes de usuario altamente reutilizables y documentación detallada en </w:t>
-      </w:r>
-      <w:proofErr w:type="spellStart"/>
-      <w:r>
-        <w:rPr>
-          <w:color w:val="232627"/>
-        </w:rPr>
-        <w:t>Storybook</w:t>
-      </w:r>
-      <w:proofErr w:type="spellEnd"/>
-      <w:r>
-        <w:rPr>
-          <w:color w:val="232627"/>
-        </w:rPr>
-        <w:t xml:space="preserve"> para garantizar la eficiencia y la coherencia </w:t>
-      </w:r>
-      <w:proofErr w:type="spellStart"/>
-      <w:r>
-        <w:rPr>
-          <w:color w:val="232627"/>
-        </w:rPr>
-        <w:t>estilistica</w:t>
-      </w:r>
-      <w:proofErr w:type="spellEnd"/>
-      <w:r>
-        <w:rPr>
-          <w:color w:val="232627"/>
-        </w:rPr>
-        <w:t xml:space="preserve"> del equipo de desarrollo de ISEAZY. </w:t>
+        <w:t xml:space="preserve">Responsable del desarrollo y mantenimiento de un design system centrado en componentes de usuario altamente reutilizables y documentación detallada en Storybook para garantizar la eficiencia y la coherencia estilistica del equipo de desarrollo de ISEAZY. </w:t>
       </w:r>
     </w:p>
     <w:p>
@@ -1208,35 +860,7 @@
         <w:rPr>
           <w:color w:val="232627"/>
         </w:rPr>
-        <w:t xml:space="preserve">Incorporé avanzadas librerías de animación como </w:t>
-      </w:r>
-      <w:proofErr w:type="spellStart"/>
-      <w:r>
-        <w:rPr>
-          <w:color w:val="232627"/>
-        </w:rPr>
-        <w:t>Framer</w:t>
-      </w:r>
-      <w:proofErr w:type="spellEnd"/>
-      <w:r>
-        <w:rPr>
-          <w:color w:val="232627"/>
-        </w:rPr>
-        <w:t xml:space="preserve"> </w:t>
-      </w:r>
-      <w:proofErr w:type="spellStart"/>
-      <w:r>
-        <w:rPr>
-          <w:color w:val="232627"/>
-        </w:rPr>
-        <w:t>Motion</w:t>
-      </w:r>
-      <w:proofErr w:type="spellEnd"/>
-      <w:r>
-        <w:rPr>
-          <w:color w:val="232627"/>
-        </w:rPr>
-        <w:t xml:space="preserve"> para mejorar la interactividad y elevar la experiencia de usuario en diversos componentes de la interfaz. </w:t>
+        <w:t xml:space="preserve">Incorporé avanzadas librerías de animación como Framer Motion para mejorar la interactividad y elevar la experiencia de usuario en diversos componentes de la interfaz. </w:t>
       </w:r>
     </w:p>
     <w:p>
@@ -1253,21 +877,7 @@
         <w:rPr>
           <w:color w:val="232627"/>
         </w:rPr>
-        <w:t xml:space="preserve">Transformé diseños de Adobe XD en componentes de </w:t>
-      </w:r>
-      <w:proofErr w:type="spellStart"/>
-      <w:r>
-        <w:rPr>
-          <w:color w:val="232627"/>
-        </w:rPr>
-        <w:t>React</w:t>
-      </w:r>
-      <w:proofErr w:type="spellEnd"/>
-      <w:r>
-        <w:rPr>
-          <w:color w:val="232627"/>
-        </w:rPr>
-        <w:t xml:space="preserve">, asegurando una reproducción precisa de los estilos visuales </w:t>
+        <w:t xml:space="preserve">Transformé diseños de Adobe XD en componentes de React, asegurando una reproducción precisa de los estilos visuales </w:t>
       </w:r>
     </w:p>
     <w:p>
@@ -1284,21 +894,7 @@
         <w:rPr>
           <w:color w:val="232627"/>
         </w:rPr>
-        <w:t xml:space="preserve">Utilizo </w:t>
-      </w:r>
-      <w:proofErr w:type="spellStart"/>
-      <w:r>
-        <w:rPr>
-          <w:color w:val="232627"/>
-        </w:rPr>
-        <w:t>Vitest</w:t>
-      </w:r>
-      <w:proofErr w:type="spellEnd"/>
-      <w:r>
-        <w:rPr>
-          <w:color w:val="232627"/>
-        </w:rPr>
-        <w:t xml:space="preserve"> Library para escribir pruebas de componentes que garantizaron una experiencia de usuario sin errores. </w:t>
+        <w:t xml:space="preserve">Utilizo Vitest Library para escribir pruebas de componentes que garantizaron una experiencia de usuario sin errores. </w:t>
       </w:r>
     </w:p>
     <w:p>
@@ -1315,35 +911,7 @@
         <w:rPr>
           <w:color w:val="232627"/>
         </w:rPr>
-        <w:t xml:space="preserve">Utilicé la optimización de rendimiento a través de memo y </w:t>
-      </w:r>
-      <w:proofErr w:type="spellStart"/>
-      <w:r>
-        <w:rPr>
-          <w:color w:val="232627"/>
-        </w:rPr>
-        <w:t>useCallback</w:t>
-      </w:r>
-      <w:proofErr w:type="spellEnd"/>
-      <w:r>
-        <w:rPr>
-          <w:color w:val="232627"/>
-        </w:rPr>
-        <w:t xml:space="preserve"> para mejorar la eficiencia de los componentes y reducir las </w:t>
-      </w:r>
-      <w:proofErr w:type="spellStart"/>
-      <w:r>
-        <w:rPr>
-          <w:color w:val="232627"/>
-        </w:rPr>
-        <w:t>re-renderizaciones</w:t>
-      </w:r>
-      <w:proofErr w:type="spellEnd"/>
-      <w:r>
-        <w:rPr>
-          <w:color w:val="232627"/>
-        </w:rPr>
-        <w:t xml:space="preserve"> innecesarias. </w:t>
+        <w:t xml:space="preserve">Utilicé la optimización de rendimiento a través de memo y useCallback para mejorar la eficiencia de los componentes y reducir las re-renderizaciones innecesarias. </w:t>
       </w:r>
     </w:p>
     <w:p>
@@ -1360,35 +928,7 @@
         <w:rPr>
           <w:color w:val="232627"/>
         </w:rPr>
-        <w:t xml:space="preserve">Implementé </w:t>
-      </w:r>
-      <w:proofErr w:type="spellStart"/>
-      <w:r>
-        <w:rPr>
-          <w:color w:val="232627"/>
-        </w:rPr>
-        <w:t>immer</w:t>
-      </w:r>
-      <w:proofErr w:type="spellEnd"/>
-      <w:r>
-        <w:rPr>
-          <w:color w:val="232627"/>
-        </w:rPr>
-        <w:t xml:space="preserve"> con </w:t>
-      </w:r>
-      <w:proofErr w:type="spellStart"/>
-      <w:r>
-        <w:rPr>
-          <w:color w:val="232627"/>
-        </w:rPr>
-        <w:t>zustand</w:t>
-      </w:r>
-      <w:proofErr w:type="spellEnd"/>
-      <w:r>
-        <w:rPr>
-          <w:color w:val="232627"/>
-        </w:rPr>
-        <w:t xml:space="preserve"> para simplificar la inmutabilidad del estado de la aplicación, facilitando así la gestión del estado en aplicaciones complejas. </w:t>
+        <w:t xml:space="preserve">Implementé immer con zustand para simplificar la inmutabilidad del estado de la aplicación, facilitando así la gestión del estado en aplicaciones complejas. </w:t>
       </w:r>
     </w:p>
     <w:p>
@@ -1412,60 +952,19 @@
           <w:lang w:val="en-US"/>
         </w:rPr>
       </w:pPr>
-      <w:proofErr w:type="spellStart"/>
       <w:r>
         <w:rPr>
           <w:color w:val="889395"/>
           <w:lang w:val="en-US"/>
         </w:rPr>
-        <w:t>Tecnologías</w:t>
-      </w:r>
-      <w:proofErr w:type="spellEnd"/>
-      <w:r>
-        <w:rPr>
-          <w:color w:val="889395"/>
-          <w:lang w:val="en-US"/>
-        </w:rPr>
-        <w:t xml:space="preserve">: </w:t>
-      </w:r>
-      <w:r>
-        <w:rPr>
-          <w:color w:val="232627"/>
-          <w:lang w:val="en-US"/>
-        </w:rPr>
-        <w:t xml:space="preserve">React.js, Storybook, Chakra Ui, </w:t>
-      </w:r>
-      <w:proofErr w:type="spellStart"/>
-      <w:r>
-        <w:rPr>
-          <w:color w:val="232627"/>
-          <w:lang w:val="en-US"/>
-        </w:rPr>
-        <w:t>Zustand</w:t>
-      </w:r>
-      <w:proofErr w:type="spellEnd"/>
-      <w:r>
-        <w:rPr>
-          <w:color w:val="232627"/>
-          <w:lang w:val="en-US"/>
-        </w:rPr>
-        <w:t xml:space="preserve">, React-Query, Framer Motion y </w:t>
-      </w:r>
-      <w:proofErr w:type="spellStart"/>
-      <w:r>
-        <w:rPr>
-          <w:color w:val="232627"/>
-          <w:lang w:val="en-US"/>
-        </w:rPr>
-        <w:t>Vitest</w:t>
-      </w:r>
-      <w:proofErr w:type="spellEnd"/>
-      <w:r>
-        <w:rPr>
-          <w:color w:val="232627"/>
-          <w:lang w:val="en-US"/>
-        </w:rPr>
-        <w:t>.</w:t>
+        <w:t xml:space="preserve">Tecnologías: </w:t>
+      </w:r>
+      <w:r>
+        <w:rPr>
+          <w:color w:val="232627"/>
+          <w:lang w:val="en-US"/>
+        </w:rPr>
+        <w:t>React.js, Storybook, Chakra Ui, Zustand, React-Query, Framer Motion y Vitest.</w:t>
       </w:r>
       <w:r>
         <w:rPr>
@@ -1581,15 +1080,7 @@
         <w:ind w:left="571"/>
       </w:pPr>
       <w:r>
-        <w:t>GSI Guatemala (</w:t>
-      </w:r>
-      <w:proofErr w:type="spellStart"/>
-      <w:r>
-        <w:t>octuber</w:t>
-      </w:r>
-      <w:proofErr w:type="spellEnd"/>
-      <w:r>
-        <w:t xml:space="preserve"> 2021 - junio 2022) </w:t>
+        <w:t xml:space="preserve">GSI Guatemala (octuber 2021 - junio 2022) </w:t>
       </w:r>
     </w:p>
     <w:p>
@@ -1598,15 +1089,7 @@
         <w:ind w:left="571"/>
       </w:pPr>
       <w:r>
-        <w:t xml:space="preserve">Desarrollador </w:t>
-      </w:r>
-      <w:proofErr w:type="spellStart"/>
-      <w:r>
-        <w:t>FullStack</w:t>
-      </w:r>
-      <w:proofErr w:type="spellEnd"/>
-      <w:r>
-        <w:t xml:space="preserve"> </w:t>
+        <w:t xml:space="preserve">Desarrollador FullStack </w:t>
       </w:r>
     </w:p>
     <w:p>
@@ -1654,63 +1137,7 @@
         <w:rPr>
           <w:color w:val="232627"/>
         </w:rPr>
-        <w:t xml:space="preserve">Diseño y desarrollo de un </w:t>
-      </w:r>
-      <w:proofErr w:type="spellStart"/>
-      <w:r>
-        <w:rPr>
-          <w:color w:val="232627"/>
-        </w:rPr>
-        <w:t>dashboard</w:t>
-      </w:r>
-      <w:proofErr w:type="spellEnd"/>
-      <w:r>
-        <w:rPr>
-          <w:color w:val="232627"/>
-        </w:rPr>
-        <w:t xml:space="preserve"> integral para el seguimiento y gestión de clientes, utilizando tecnologías como Bootstrap para la interfaz de usuario y </w:t>
-      </w:r>
-      <w:proofErr w:type="spellStart"/>
-      <w:r>
-        <w:rPr>
-          <w:color w:val="232627"/>
-        </w:rPr>
-        <w:t>React</w:t>
-      </w:r>
-      <w:proofErr w:type="spellEnd"/>
-      <w:r>
-        <w:rPr>
-          <w:color w:val="232627"/>
-        </w:rPr>
-        <w:t xml:space="preserve"> para la capa de </w:t>
-      </w:r>
-      <w:proofErr w:type="spellStart"/>
-      <w:r>
-        <w:rPr>
-          <w:color w:val="232627"/>
-        </w:rPr>
-        <w:t>frontend</w:t>
-      </w:r>
-      <w:proofErr w:type="spellEnd"/>
-      <w:r>
-        <w:rPr>
-          <w:color w:val="232627"/>
-        </w:rPr>
-        <w:t xml:space="preserve">. Se implementó </w:t>
-      </w:r>
-      <w:proofErr w:type="spellStart"/>
-      <w:r>
-        <w:rPr>
-          <w:color w:val="232627"/>
-        </w:rPr>
-        <w:t>Context</w:t>
-      </w:r>
-      <w:proofErr w:type="spellEnd"/>
-      <w:r>
-        <w:rPr>
-          <w:color w:val="232627"/>
-        </w:rPr>
-        <w:t xml:space="preserve"> API para el manejo del estado global de la aplicación, permitiendo una experiencia de usuario fluida y consistente. </w:t>
+        <w:t xml:space="preserve">Diseño y desarrollo de un dashboard integral para el seguimiento y gestión de clientes, utilizando tecnologías como Bootstrap para la interfaz de usuario y React para la capa de frontend. Se implementó Context API para el manejo del estado global de la aplicación, permitiendo una experiencia de usuario fluida y consistente. </w:t>
       </w:r>
     </w:p>
     <w:p>
@@ -1728,63 +1155,7 @@
           <w:color w:val="232627"/>
         </w:rPr>
         <w:lastRenderedPageBreak/>
-        <w:t xml:space="preserve">Creación del </w:t>
-      </w:r>
-      <w:proofErr w:type="spellStart"/>
-      <w:r>
-        <w:rPr>
-          <w:color w:val="232627"/>
-        </w:rPr>
-        <w:t>backend</w:t>
-      </w:r>
-      <w:proofErr w:type="spellEnd"/>
-      <w:r>
-        <w:rPr>
-          <w:color w:val="232627"/>
-        </w:rPr>
-        <w:t xml:space="preserve"> de la aplicación en Node.js, gestionando la lógica de negocio y las solicitudes de API. Se utilizaron llamadas con </w:t>
-      </w:r>
-      <w:proofErr w:type="spellStart"/>
-      <w:r>
-        <w:rPr>
-          <w:color w:val="232627"/>
-        </w:rPr>
-        <w:t>Fetch</w:t>
-      </w:r>
-      <w:proofErr w:type="spellEnd"/>
-      <w:r>
-        <w:rPr>
-          <w:color w:val="232627"/>
-        </w:rPr>
-        <w:t xml:space="preserve"> para la comunicación entre el </w:t>
-      </w:r>
-      <w:proofErr w:type="spellStart"/>
-      <w:r>
-        <w:rPr>
-          <w:color w:val="232627"/>
-        </w:rPr>
-        <w:t>frontend</w:t>
-      </w:r>
-      <w:proofErr w:type="spellEnd"/>
-      <w:r>
-        <w:rPr>
-          <w:color w:val="232627"/>
-        </w:rPr>
-        <w:t xml:space="preserve"> y el </w:t>
-      </w:r>
-      <w:proofErr w:type="spellStart"/>
-      <w:r>
-        <w:rPr>
-          <w:color w:val="232627"/>
-        </w:rPr>
-        <w:t>backend</w:t>
-      </w:r>
-      <w:proofErr w:type="spellEnd"/>
-      <w:r>
-        <w:rPr>
-          <w:color w:val="232627"/>
-        </w:rPr>
-        <w:t xml:space="preserve">, asegurando una interacción efectiva y segura con el servidor. </w:t>
+        <w:t xml:space="preserve">Creación del backend de la aplicación en Node.js, gestionando la lógica de negocio y las solicitudes de API. Se utilizaron llamadas con Fetch para la comunicación entre el frontend y el backend, asegurando una interacción efectiva y segura con el servidor. </w:t>
       </w:r>
     </w:p>
     <w:p>
@@ -1871,21 +1242,12 @@
           <w:lang w:val="en-US"/>
         </w:rPr>
       </w:pPr>
-      <w:proofErr w:type="spellStart"/>
       <w:r>
         <w:rPr>
           <w:color w:val="889395"/>
           <w:lang w:val="en-US"/>
         </w:rPr>
-        <w:t>Tecnologías</w:t>
-      </w:r>
-      <w:proofErr w:type="spellEnd"/>
-      <w:r>
-        <w:rPr>
-          <w:color w:val="889395"/>
-          <w:lang w:val="en-US"/>
-        </w:rPr>
-        <w:t xml:space="preserve">: </w:t>
+        <w:t xml:space="preserve">Tecnologías: </w:t>
       </w:r>
       <w:r>
         <w:rPr>
@@ -1942,15 +1304,7 @@
         <w:ind w:left="571"/>
       </w:pPr>
       <w:r>
-        <w:t xml:space="preserve">Desarrollador </w:t>
-      </w:r>
-      <w:proofErr w:type="spellStart"/>
-      <w:r>
-        <w:t>FrontEnd</w:t>
-      </w:r>
-      <w:proofErr w:type="spellEnd"/>
-      <w:r>
-        <w:t xml:space="preserve"> con React.js </w:t>
+        <w:t xml:space="preserve">Desarrollador FrontEnd con React.js </w:t>
       </w:r>
     </w:p>
     <w:p>
@@ -1998,21 +1352,7 @@
         <w:rPr>
           <w:color w:val="232627"/>
         </w:rPr>
-        <w:t xml:space="preserve">Desarrollé pruebas de componentes utilizando la </w:t>
-      </w:r>
-      <w:proofErr w:type="spellStart"/>
-      <w:r>
-        <w:rPr>
-          <w:color w:val="232627"/>
-        </w:rPr>
-        <w:t>Vitest</w:t>
-      </w:r>
-      <w:proofErr w:type="spellEnd"/>
-      <w:r>
-        <w:rPr>
-          <w:color w:val="232627"/>
-        </w:rPr>
-        <w:t xml:space="preserve"> Library para asegurar una experiencia de usuario sin fallos. </w:t>
+        <w:t xml:space="preserve">Desarrollé pruebas de componentes utilizando la Vitest Library para asegurar una experiencia de usuario sin fallos. </w:t>
       </w:r>
     </w:p>
     <w:p>
@@ -2029,49 +1369,7 @@
         <w:rPr>
           <w:color w:val="232627"/>
         </w:rPr>
-        <w:t>Utilicé la biblioteca '@</w:t>
-      </w:r>
-      <w:proofErr w:type="spellStart"/>
-      <w:r>
-        <w:rPr>
-          <w:color w:val="232627"/>
-        </w:rPr>
-        <w:t>apollo</w:t>
-      </w:r>
-      <w:proofErr w:type="spellEnd"/>
-      <w:r>
-        <w:rPr>
-          <w:color w:val="232627"/>
-        </w:rPr>
-        <w:t>/</w:t>
-      </w:r>
-      <w:proofErr w:type="spellStart"/>
-      <w:r>
-        <w:rPr>
-          <w:color w:val="232627"/>
-        </w:rPr>
-        <w:t>client</w:t>
-      </w:r>
-      <w:proofErr w:type="spellEnd"/>
-      <w:r>
-        <w:rPr>
-          <w:color w:val="232627"/>
-        </w:rPr>
-        <w:t xml:space="preserve">' con </w:t>
-      </w:r>
-      <w:proofErr w:type="spellStart"/>
-      <w:r>
-        <w:rPr>
-          <w:color w:val="232627"/>
-        </w:rPr>
-        <w:t>gql</w:t>
-      </w:r>
-      <w:proofErr w:type="spellEnd"/>
-      <w:r>
-        <w:rPr>
-          <w:color w:val="232627"/>
-        </w:rPr>
-        <w:t xml:space="preserve"> para la obtención de datos en cada consulta, fortaleciendo la integración efectiva de información dinámica. </w:t>
+        <w:t xml:space="preserve">Utilicé la biblioteca '@apollo/client' con gql para la obtención de datos en cada consulta, fortaleciendo la integración efectiva de información dinámica. </w:t>
       </w:r>
     </w:p>
     <w:p>
@@ -2105,21 +1403,7 @@
         <w:rPr>
           <w:color w:val="232627"/>
         </w:rPr>
-        <w:t xml:space="preserve">Enrutamiento usando Next </w:t>
-      </w:r>
-      <w:proofErr w:type="spellStart"/>
-      <w:r>
-        <w:rPr>
-          <w:color w:val="232627"/>
-        </w:rPr>
-        <w:t>js</w:t>
-      </w:r>
-      <w:proofErr w:type="spellEnd"/>
-      <w:r>
-        <w:rPr>
-          <w:color w:val="232627"/>
-        </w:rPr>
-        <w:t xml:space="preserve">. </w:t>
+        <w:t xml:space="preserve">Enrutamiento usando Next js. </w:t>
       </w:r>
     </w:p>
     <w:p>
@@ -2150,77 +1434,7 @@
         <w:rPr>
           <w:color w:val="232627"/>
         </w:rPr>
-        <w:t xml:space="preserve">React.js, </w:t>
-      </w:r>
-      <w:proofErr w:type="spellStart"/>
-      <w:r>
-        <w:rPr>
-          <w:color w:val="232627"/>
-        </w:rPr>
-        <w:t>Chakra</w:t>
-      </w:r>
-      <w:proofErr w:type="spellEnd"/>
-      <w:r>
-        <w:rPr>
-          <w:color w:val="232627"/>
-        </w:rPr>
-        <w:t xml:space="preserve"> </w:t>
-      </w:r>
-      <w:proofErr w:type="spellStart"/>
-      <w:r>
-        <w:rPr>
-          <w:color w:val="232627"/>
-        </w:rPr>
-        <w:t>Ui</w:t>
-      </w:r>
-      <w:proofErr w:type="spellEnd"/>
-      <w:r>
-        <w:rPr>
-          <w:color w:val="232627"/>
-        </w:rPr>
-        <w:t xml:space="preserve">, </w:t>
-      </w:r>
-      <w:proofErr w:type="spellStart"/>
-      <w:r>
-        <w:rPr>
-          <w:color w:val="232627"/>
-        </w:rPr>
-        <w:t>Vitest</w:t>
-      </w:r>
-      <w:proofErr w:type="spellEnd"/>
-      <w:r>
-        <w:rPr>
-          <w:color w:val="232627"/>
-        </w:rPr>
-        <w:t xml:space="preserve">, </w:t>
-      </w:r>
-      <w:proofErr w:type="spellStart"/>
-      <w:r>
-        <w:rPr>
-          <w:color w:val="232627"/>
-        </w:rPr>
-        <w:t>Apollo</w:t>
-      </w:r>
-      <w:proofErr w:type="spellEnd"/>
-      <w:r>
-        <w:rPr>
-          <w:color w:val="232627"/>
-        </w:rPr>
-        <w:t xml:space="preserve"> Client y Next </w:t>
-      </w:r>
-      <w:proofErr w:type="spellStart"/>
-      <w:r>
-        <w:rPr>
-          <w:color w:val="232627"/>
-        </w:rPr>
-        <w:t>js</w:t>
-      </w:r>
-      <w:proofErr w:type="spellEnd"/>
-      <w:r>
-        <w:rPr>
-          <w:color w:val="232627"/>
-        </w:rPr>
-        <w:t>.</w:t>
+        <w:t>React.js, Chakra Ui, Vitest, Apollo Client y Next js.</w:t>
       </w:r>
       <w:r>
         <w:rPr>
@@ -2267,7 +1481,6 @@
         </w:rPr>
         <w:t xml:space="preserve">                  </w:t>
       </w:r>
-      <w:proofErr w:type="gramStart"/>
       <w:r>
         <w:rPr>
           <w:color w:val="232627"/>
@@ -2280,27 +1493,7 @@
           <w:color w:val="232627"/>
         </w:rPr>
         <w:tab/>
-      </w:r>
-      <w:proofErr w:type="gramEnd"/>
-      <w:r>
-        <w:rPr>
-          <w:color w:val="232627"/>
-        </w:rPr>
-        <w:t xml:space="preserve">               JavaScript, </w:t>
-      </w:r>
-      <w:proofErr w:type="spellStart"/>
-      <w:r>
-        <w:rPr>
-          <w:color w:val="232627"/>
-        </w:rPr>
-        <w:t>TypeScript</w:t>
-      </w:r>
-      <w:proofErr w:type="spellEnd"/>
-      <w:r>
-        <w:rPr>
-          <w:color w:val="232627"/>
-        </w:rPr>
-        <w:t xml:space="preserve">.  </w:t>
+        <w:t xml:space="preserve">               JavaScript, TypeScript.  </w:t>
       </w:r>
     </w:p>
     <w:p>
@@ -2314,41 +1507,18 @@
       <w:r>
         <w:tab/>
       </w:r>
-      <w:proofErr w:type="spellStart"/>
       <w:r>
         <w:rPr>
           <w:b/>
           <w:color w:val="232627"/>
         </w:rPr>
-        <w:t>Frontend</w:t>
-      </w:r>
-      <w:proofErr w:type="spellEnd"/>
-      <w:r>
-        <w:rPr>
-          <w:b/>
-          <w:color w:val="232627"/>
-        </w:rPr>
-        <w:t xml:space="preserve">:                                                       </w:t>
-      </w:r>
-      <w:r>
-        <w:rPr>
-          <w:color w:val="232627"/>
-        </w:rPr>
-        <w:t xml:space="preserve">React.js, </w:t>
-      </w:r>
-      <w:proofErr w:type="spellStart"/>
-      <w:r>
-        <w:rPr>
-          <w:color w:val="232627"/>
-        </w:rPr>
-        <w:t>Storybook</w:t>
-      </w:r>
-      <w:proofErr w:type="spellEnd"/>
-      <w:r>
-        <w:rPr>
-          <w:color w:val="232627"/>
-        </w:rPr>
-        <w:t xml:space="preserve">. </w:t>
+        <w:t xml:space="preserve">Frontend:                                                       </w:t>
+      </w:r>
+      <w:r>
+        <w:rPr>
+          <w:color w:val="232627"/>
+        </w:rPr>
+        <w:t xml:space="preserve">React.js, Storybook. </w:t>
       </w:r>
       <w:r>
         <w:rPr>
@@ -2383,21 +1553,7 @@
         <w:rPr>
           <w:color w:val="232627"/>
         </w:rPr>
-        <w:t xml:space="preserve">                                            MySQL, </w:t>
-      </w:r>
-      <w:proofErr w:type="spellStart"/>
-      <w:r>
-        <w:rPr>
-          <w:color w:val="232627"/>
-        </w:rPr>
-        <w:t>PostgresSQL</w:t>
-      </w:r>
-      <w:proofErr w:type="spellEnd"/>
-      <w:r>
-        <w:rPr>
-          <w:color w:val="232627"/>
-        </w:rPr>
-        <w:t xml:space="preserve">, MongoDB </w:t>
+        <w:t xml:space="preserve">                                            MySQL, PostgresSQL, MongoDB </w:t>
       </w:r>
     </w:p>
     <w:p>
@@ -2434,25 +1590,7 @@
           <w:color w:val="232627"/>
           <w:lang w:val="en-US"/>
         </w:rPr>
-        <w:t xml:space="preserve">Frameworks de </w:t>
-      </w:r>
-      <w:proofErr w:type="spellStart"/>
-      <w:r>
-        <w:rPr>
-          <w:b/>
-          <w:color w:val="232627"/>
-          <w:lang w:val="en-US"/>
-        </w:rPr>
-        <w:t>Diseño</w:t>
-      </w:r>
-      <w:proofErr w:type="spellEnd"/>
-      <w:r>
-        <w:rPr>
-          <w:b/>
-          <w:color w:val="232627"/>
-          <w:lang w:val="en-US"/>
-        </w:rPr>
-        <w:t xml:space="preserve">:               </w:t>
+        <w:t xml:space="preserve">Frameworks de Diseño:               </w:t>
       </w:r>
       <w:r>
         <w:rPr>
@@ -2542,25 +1680,7 @@
           <w:color w:val="232627"/>
           <w:lang w:val="en-US"/>
         </w:rPr>
-        <w:t xml:space="preserve">Control de </w:t>
-      </w:r>
-      <w:proofErr w:type="spellStart"/>
-      <w:r>
-        <w:rPr>
-          <w:b/>
-          <w:color w:val="232627"/>
-          <w:lang w:val="en-US"/>
-        </w:rPr>
-        <w:t>versiones</w:t>
-      </w:r>
-      <w:proofErr w:type="spellEnd"/>
-      <w:r>
-        <w:rPr>
-          <w:b/>
-          <w:color w:val="232627"/>
-          <w:lang w:val="en-US"/>
-        </w:rPr>
-        <w:t>:</w:t>
+        <w:t>Control de versiones:</w:t>
       </w:r>
       <w:r>
         <w:rPr>
@@ -2626,23 +1746,7 @@
           <w:lang w:val="en-US"/>
         </w:rPr>
         <w:tab/>
-        <w:t xml:space="preserve">               Jest, </w:t>
-      </w:r>
-      <w:proofErr w:type="spellStart"/>
-      <w:r>
-        <w:rPr>
-          <w:color w:val="232627"/>
-          <w:lang w:val="en-US"/>
-        </w:rPr>
-        <w:t>Vitest</w:t>
-      </w:r>
-      <w:proofErr w:type="spellEnd"/>
-      <w:r>
-        <w:rPr>
-          <w:color w:val="232627"/>
-          <w:lang w:val="en-US"/>
-        </w:rPr>
-        <w:t xml:space="preserve">, React Testing Library, Cypress </w:t>
+        <w:t xml:space="preserve">               Jest, Vitest, React Testing Library, Cypress </w:t>
       </w:r>
     </w:p>
     <w:p>

</xml_diff>